<commit_message>
Ada tambah ada buang
</commit_message>
<xml_diff>
--- a/SAMBAL TUMIS FI.docx
+++ b/SAMBAL TUMIS FI.docx
@@ -1,6 +1,6 @@
 
 <file path=word/document.xml><?xml version="1.0" encoding="utf-8"?>
-<w:document xmlns:wpc="http://schemas.microsoft.com/office/word/2010/wordprocessingCanvas" xmlns:cx="http://schemas.microsoft.com/office/drawing/2014/chartex" xmlns:cx1="http://schemas.microsoft.com/office/drawing/2015/9/8/chartex" xmlns:cx2="http://schemas.microsoft.com/office/drawing/2015/10/21/chartex" xmlns:cx3="http://schemas.microsoft.com/office/drawing/2016/5/9/chartex" xmlns:cx4="http://schemas.microsoft.com/office/drawing/2016/5/10/chartex" xmlns:cx5="http://schemas.microsoft.com/office/drawing/2016/5/11/chartex" xmlns:cx6="http://schemas.microsoft.com/office/drawing/2016/5/12/chartex" xmlns:cx7="http://schemas.microsoft.com/office/drawing/2016/5/13/chartex" xmlns:cx8="http://schemas.microsoft.com/office/drawing/2016/5/14/chartex" xmlns:mc="http://schemas.openxmlformats.org/markup-compatibility/2006" xmlns:aink="http://schemas.microsoft.com/office/drawing/2016/ink" xmlns:am3d="http://schemas.microsoft.com/office/drawing/2017/model3d" xmlns:o="urn:schemas-microsoft-com:office:office" xmlns:r="http://schemas.openxmlformats.org/officeDocument/2006/relationships" xmlns:m="http://schemas.openxmlformats.org/officeDocument/2006/math" xmlns:v="urn:schemas-microsoft-com:vml" xmlns:wp14="http://schemas.microsoft.com/office/word/2010/wordprocessingDrawing" xmlns:wp="http://schemas.openxmlformats.org/drawingml/2006/wordprocessingDrawing" xmlns:w10="urn:schemas-microsoft-com:office:word" xmlns:w="http://schemas.openxmlformats.org/wordprocessingml/2006/main" xmlns:w14="http://schemas.microsoft.com/office/word/2010/wordml" xmlns:w15="http://schemas.microsoft.com/office/word/2012/wordml" xmlns:w16cex="http://schemas.microsoft.com/office/word/2018/wordml/cex" xmlns:w16cid="http://schemas.microsoft.com/office/word/2016/wordml/cid" xmlns:w16="http://schemas.microsoft.com/office/word/2018/wordml" xmlns:w16sdtdh="http://schemas.microsoft.com/office/word/2020/wordml/sdtdatahash" xmlns:w16se="http://schemas.microsoft.com/office/word/2015/wordml/symex" xmlns:wpg="http://schemas.microsoft.com/office/word/2010/wordprocessingGroup" xmlns:wpi="http://schemas.microsoft.com/office/word/2010/wordprocessingInk" xmlns:wne="http://schemas.microsoft.com/office/word/2006/wordml" xmlns:wps="http://schemas.microsoft.com/office/word/2010/wordprocessingShape" mc:Ignorable="w14 w15 w16se w16cid w16 w16cex w16sdtdh wp14">
+<w:document xmlns:wpc="http://schemas.microsoft.com/office/word/2010/wordprocessingCanvas" xmlns:cx="http://schemas.microsoft.com/office/drawing/2014/chartex" xmlns:cx1="http://schemas.microsoft.com/office/drawing/2015/9/8/chartex" xmlns:cx2="http://schemas.microsoft.com/office/drawing/2015/10/21/chartex" xmlns:cx3="http://schemas.microsoft.com/office/drawing/2016/5/9/chartex" xmlns:cx4="http://schemas.microsoft.com/office/drawing/2016/5/10/chartex" xmlns:cx5="http://schemas.microsoft.com/office/drawing/2016/5/11/chartex" xmlns:cx6="http://schemas.microsoft.com/office/drawing/2016/5/12/chartex" xmlns:cx7="http://schemas.microsoft.com/office/drawing/2016/5/13/chartex" xmlns:cx8="http://schemas.microsoft.com/office/drawing/2016/5/14/chartex" xmlns:mc="http://schemas.openxmlformats.org/markup-compatibility/2006" xmlns:aink="http://schemas.microsoft.com/office/drawing/2016/ink" xmlns:am3d="http://schemas.microsoft.com/office/drawing/2017/model3d" xmlns:o="urn:schemas-microsoft-com:office:office" xmlns:oel="http://schemas.microsoft.com/office/2019/extlst" xmlns:r="http://schemas.openxmlformats.org/officeDocument/2006/relationships" xmlns:m="http://schemas.openxmlformats.org/officeDocument/2006/math" xmlns:v="urn:schemas-microsoft-com:vml" xmlns:wp14="http://schemas.microsoft.com/office/word/2010/wordprocessingDrawing" xmlns:wp="http://schemas.openxmlformats.org/drawingml/2006/wordprocessingDrawing" xmlns:w10="urn:schemas-microsoft-com:office:word" xmlns:w="http://schemas.openxmlformats.org/wordprocessingml/2006/main" xmlns:w14="http://schemas.microsoft.com/office/word/2010/wordml" xmlns:w15="http://schemas.microsoft.com/office/word/2012/wordml" xmlns:w16cex="http://schemas.microsoft.com/office/word/2018/wordml/cex" xmlns:w16cid="http://schemas.microsoft.com/office/word/2016/wordml/cid" xmlns:w16="http://schemas.microsoft.com/office/word/2018/wordml" xmlns:w16du="http://schemas.microsoft.com/office/word/2023/wordml/word16du" xmlns:w16sdtdh="http://schemas.microsoft.com/office/word/2020/wordml/sdtdatahash" xmlns:w16se="http://schemas.microsoft.com/office/word/2015/wordml/symex" xmlns:wpg="http://schemas.microsoft.com/office/word/2010/wordprocessingGroup" xmlns:wpi="http://schemas.microsoft.com/office/word/2010/wordprocessingInk" xmlns:wne="http://schemas.microsoft.com/office/word/2006/wordml" xmlns:wps="http://schemas.microsoft.com/office/word/2010/wordprocessingShape" mc:Ignorable="w14 w15 w16se w16cid w16 w16cex w16sdtdh w16du wp14">
   <w:body>
     <w:p>
       <w:pPr>
@@ -11,15 +11,6 @@
           <w:szCs w:val="32"/>
         </w:rPr>
       </w:pPr>
-      <w:r>
-        <w:rPr>
-          <w:b/>
-          <w:bCs/>
-          <w:sz w:val="32"/>
-          <w:szCs w:val="32"/>
-        </w:rPr>
-        <w:t xml:space="preserve">Aisar </w:t>
-      </w:r>
       <w:r>
         <w:rPr>
           <w:b/>
@@ -269,23 +260,7 @@
           <w:rFonts w:ascii="Helvetica" w:hAnsi="Helvetica" w:cs="Helvetica"/>
           <w:color w:val="333333"/>
         </w:rPr>
-        <w:t xml:space="preserve">Using a food processor, process the onion and garlic, scraping down sides as needed, to a paste, about 30 seconds; scrape the onion and garlic paste into a bowl. Next, process the ikan bilis into fine powdery shards, 2 to 3 </w:t>
-      </w:r>
-      <w:proofErr w:type="gramStart"/>
-      <w:r>
-        <w:rPr>
-          <w:rFonts w:ascii="Helvetica" w:hAnsi="Helvetica" w:cs="Helvetica"/>
-          <w:color w:val="333333"/>
-        </w:rPr>
-        <w:t>minutes;</w:t>
-      </w:r>
-      <w:proofErr w:type="gramEnd"/>
-      <w:r>
-        <w:rPr>
-          <w:rFonts w:ascii="Helvetica" w:hAnsi="Helvetica" w:cs="Helvetica"/>
-          <w:color w:val="333333"/>
-        </w:rPr>
-        <w:t xml:space="preserve"> scrape into a separate bowl. Finally, process the boiled chiles with 1/2 cup (120ml) oil until well pureed, 3 to 5 minutes; transfer pureed chiles to a third bowl.</w:t>
+        <w:t>Using a food processor, process the onion and garlic, scraping down sides as needed, to a paste, about 30 seconds; scrape the onion and garlic paste into a bowl. Next, process the ikan bilis into fine powdery shards, 2 to 3 minutes; scrape into a separate bowl. Finally, process the boiled chiles with 1/2 cup (120ml) oil until well pureed, 3 to 5 minutes; transfer pureed chiles to a third bowl.</w:t>
       </w:r>
     </w:p>
     <w:p>
@@ -504,6 +479,44 @@
           <w:color w:val="333333"/>
         </w:rPr>
         <w:t> or as a condiment with your preferred carbohydrate.</w:t>
+      </w:r>
+    </w:p>
+    <w:p>
+      <w:pPr>
+        <w:pStyle w:val="comp"/>
+        <w:numPr>
+          <w:ilvl w:val="0"/>
+          <w:numId w:val="1"/>
+        </w:numPr>
+        <w:shd w:val="clear" w:color="auto" w:fill="FFFFFF"/>
+        <w:rPr>
+          <w:rFonts w:ascii="Helvetica" w:hAnsi="Helvetica" w:cs="Helvetica"/>
+          <w:color w:val="333333"/>
+        </w:rPr>
+      </w:pPr>
+      <w:r>
+        <w:rPr>
+          <w:rFonts w:ascii="Helvetica" w:hAnsi="Helvetica" w:cs="Helvetica"/>
+          <w:color w:val="333333"/>
+        </w:rPr>
+        <w:t xml:space="preserve"> Enjoy your meal</w:t>
+      </w:r>
+    </w:p>
+    <w:p>
+      <w:pPr>
+        <w:pStyle w:val="comp"/>
+        <w:shd w:val="clear" w:color="auto" w:fill="FFFFFF"/>
+        <w:rPr>
+          <w:rFonts w:ascii="Helvetica" w:hAnsi="Helvetica" w:cs="Helvetica"/>
+          <w:color w:val="333333"/>
+        </w:rPr>
+      </w:pPr>
+      <w:r>
+        <w:rPr>
+          <w:rFonts w:ascii="Helvetica" w:hAnsi="Helvetica" w:cs="Helvetica"/>
+          <w:color w:val="333333"/>
+        </w:rPr>
+        <w:t xml:space="preserve">  </w:t>
       </w:r>
     </w:p>
     <w:p>
@@ -525,7 +538,7 @@
 </file>
 
 <file path=word/numbering.xml><?xml version="1.0" encoding="utf-8"?>
-<w:numbering xmlns:wpc="http://schemas.microsoft.com/office/word/2010/wordprocessingCanvas" xmlns:cx="http://schemas.microsoft.com/office/drawing/2014/chartex" xmlns:cx1="http://schemas.microsoft.com/office/drawing/2015/9/8/chartex" xmlns:cx2="http://schemas.microsoft.com/office/drawing/2015/10/21/chartex" xmlns:cx3="http://schemas.microsoft.com/office/drawing/2016/5/9/chartex" xmlns:cx4="http://schemas.microsoft.com/office/drawing/2016/5/10/chartex" xmlns:cx5="http://schemas.microsoft.com/office/drawing/2016/5/11/chartex" xmlns:cx6="http://schemas.microsoft.com/office/drawing/2016/5/12/chartex" xmlns:cx7="http://schemas.microsoft.com/office/drawing/2016/5/13/chartex" xmlns:cx8="http://schemas.microsoft.com/office/drawing/2016/5/14/chartex" xmlns:mc="http://schemas.openxmlformats.org/markup-compatibility/2006" xmlns:aink="http://schemas.microsoft.com/office/drawing/2016/ink" xmlns:am3d="http://schemas.microsoft.com/office/drawing/2017/model3d" xmlns:o="urn:schemas-microsoft-com:office:office" xmlns:r="http://schemas.openxmlformats.org/officeDocument/2006/relationships" xmlns:m="http://schemas.openxmlformats.org/officeDocument/2006/math" xmlns:v="urn:schemas-microsoft-com:vml" xmlns:wp14="http://schemas.microsoft.com/office/word/2010/wordprocessingDrawing" xmlns:wp="http://schemas.openxmlformats.org/drawingml/2006/wordprocessingDrawing" xmlns:w10="urn:schemas-microsoft-com:office:word" xmlns:w="http://schemas.openxmlformats.org/wordprocessingml/2006/main" xmlns:w14="http://schemas.microsoft.com/office/word/2010/wordml" xmlns:w15="http://schemas.microsoft.com/office/word/2012/wordml" xmlns:w16cex="http://schemas.microsoft.com/office/word/2018/wordml/cex" xmlns:w16cid="http://schemas.microsoft.com/office/word/2016/wordml/cid" xmlns:w16="http://schemas.microsoft.com/office/word/2018/wordml" xmlns:w16sdtdh="http://schemas.microsoft.com/office/word/2020/wordml/sdtdatahash" xmlns:w16se="http://schemas.microsoft.com/office/word/2015/wordml/symex" xmlns:wpg="http://schemas.microsoft.com/office/word/2010/wordprocessingGroup" xmlns:wpi="http://schemas.microsoft.com/office/word/2010/wordprocessingInk" xmlns:wne="http://schemas.microsoft.com/office/word/2006/wordml" xmlns:wps="http://schemas.microsoft.com/office/word/2010/wordprocessingShape" mc:Ignorable="w14 w15 w16se w16cid w16 w16cex w16sdtdh wp14">
+<w:numbering xmlns:wpc="http://schemas.microsoft.com/office/word/2010/wordprocessingCanvas" xmlns:cx="http://schemas.microsoft.com/office/drawing/2014/chartex" xmlns:cx1="http://schemas.microsoft.com/office/drawing/2015/9/8/chartex" xmlns:cx2="http://schemas.microsoft.com/office/drawing/2015/10/21/chartex" xmlns:cx3="http://schemas.microsoft.com/office/drawing/2016/5/9/chartex" xmlns:cx4="http://schemas.microsoft.com/office/drawing/2016/5/10/chartex" xmlns:cx5="http://schemas.microsoft.com/office/drawing/2016/5/11/chartex" xmlns:cx6="http://schemas.microsoft.com/office/drawing/2016/5/12/chartex" xmlns:cx7="http://schemas.microsoft.com/office/drawing/2016/5/13/chartex" xmlns:cx8="http://schemas.microsoft.com/office/drawing/2016/5/14/chartex" xmlns:mc="http://schemas.openxmlformats.org/markup-compatibility/2006" xmlns:aink="http://schemas.microsoft.com/office/drawing/2016/ink" xmlns:am3d="http://schemas.microsoft.com/office/drawing/2017/model3d" xmlns:o="urn:schemas-microsoft-com:office:office" xmlns:oel="http://schemas.microsoft.com/office/2019/extlst" xmlns:r="http://schemas.openxmlformats.org/officeDocument/2006/relationships" xmlns:m="http://schemas.openxmlformats.org/officeDocument/2006/math" xmlns:v="urn:schemas-microsoft-com:vml" xmlns:wp14="http://schemas.microsoft.com/office/word/2010/wordprocessingDrawing" xmlns:wp="http://schemas.openxmlformats.org/drawingml/2006/wordprocessingDrawing" xmlns:w10="urn:schemas-microsoft-com:office:word" xmlns:w="http://schemas.openxmlformats.org/wordprocessingml/2006/main" xmlns:w14="http://schemas.microsoft.com/office/word/2010/wordml" xmlns:w15="http://schemas.microsoft.com/office/word/2012/wordml" xmlns:w16cex="http://schemas.microsoft.com/office/word/2018/wordml/cex" xmlns:w16cid="http://schemas.microsoft.com/office/word/2016/wordml/cid" xmlns:w16="http://schemas.microsoft.com/office/word/2018/wordml" xmlns:w16du="http://schemas.microsoft.com/office/word/2023/wordml/word16du" xmlns:w16sdtdh="http://schemas.microsoft.com/office/word/2020/wordml/sdtdatahash" xmlns:w16se="http://schemas.microsoft.com/office/word/2015/wordml/symex" xmlns:wpg="http://schemas.microsoft.com/office/word/2010/wordprocessingGroup" xmlns:wpi="http://schemas.microsoft.com/office/word/2010/wordprocessingInk" xmlns:wne="http://schemas.microsoft.com/office/word/2006/wordml" xmlns:wps="http://schemas.microsoft.com/office/word/2010/wordprocessingShape" mc:Ignorable="w14 w15 w16se w16cid w16 w16cex w16sdtdh w16du wp14">
   <w:abstractNum w:abstractNumId="0" w15:restartNumberingAfterBreak="0">
     <w:nsid w:val="28AD3B20"/>
     <w:multiLevelType w:val="multilevel"/>
@@ -788,17 +801,17 @@
       </w:rPr>
     </w:lvl>
   </w:abstractNum>
-  <w:num w:numId="1">
+  <w:num w:numId="1" w16cid:durableId="689066804">
     <w:abstractNumId w:val="1"/>
   </w:num>
-  <w:num w:numId="2">
+  <w:num w:numId="2" w16cid:durableId="437264110">
     <w:abstractNumId w:val="0"/>
   </w:num>
 </w:numbering>
 </file>
 
 <file path=word/styles.xml><?xml version="1.0" encoding="utf-8"?>
-<w:styles xmlns:mc="http://schemas.openxmlformats.org/markup-compatibility/2006" xmlns:r="http://schemas.openxmlformats.org/officeDocument/2006/relationships" xmlns:w="http://schemas.openxmlformats.org/wordprocessingml/2006/main" xmlns:w14="http://schemas.microsoft.com/office/word/2010/wordml" xmlns:w15="http://schemas.microsoft.com/office/word/2012/wordml" xmlns:w16cex="http://schemas.microsoft.com/office/word/2018/wordml/cex" xmlns:w16cid="http://schemas.microsoft.com/office/word/2016/wordml/cid" xmlns:w16="http://schemas.microsoft.com/office/word/2018/wordml" xmlns:w16sdtdh="http://schemas.microsoft.com/office/word/2020/wordml/sdtdatahash" xmlns:w16se="http://schemas.microsoft.com/office/word/2015/wordml/symex" mc:Ignorable="w14 w15 w16se w16cid w16 w16cex w16sdtdh">
+<w:styles xmlns:mc="http://schemas.openxmlformats.org/markup-compatibility/2006" xmlns:r="http://schemas.openxmlformats.org/officeDocument/2006/relationships" xmlns:w="http://schemas.openxmlformats.org/wordprocessingml/2006/main" xmlns:w14="http://schemas.microsoft.com/office/word/2010/wordml" xmlns:w15="http://schemas.microsoft.com/office/word/2012/wordml" xmlns:w16cex="http://schemas.microsoft.com/office/word/2018/wordml/cex" xmlns:w16cid="http://schemas.microsoft.com/office/word/2016/wordml/cid" xmlns:w16="http://schemas.microsoft.com/office/word/2018/wordml" xmlns:w16du="http://schemas.microsoft.com/office/word/2023/wordml/word16du" xmlns:w16sdtdh="http://schemas.microsoft.com/office/word/2020/wordml/sdtdatahash" xmlns:w16se="http://schemas.microsoft.com/office/word/2015/wordml/symex" mc:Ignorable="w14 w15 w16se w16cid w16 w16cex w16sdtdh w16du">
   <w:docDefaults>
     <w:rPrDefault>
       <w:rPr>

</xml_diff>